<commit_message>
nmv 01 02 2023
</commit_message>
<xml_diff>
--- a/rudra-ghana/Rudra Ghanam Malayalam Corrections.docx
+++ b/rudra-ghana/Rudra Ghanam Malayalam Corrections.docx
@@ -1153,31 +1153,51 @@
                 <w:szCs w:val="28"/>
                 <w:lang w:bidi="ta-IN"/>
               </w:rPr>
-              <w:t>anuvAkam 10</w:t>
-            </w:r>
-          </w:p>
-          <w:p>
-            <w:pPr>
-              <w:spacing w:before="0" w:line="240" w:lineRule="auto"/>
-              <w:rPr>
-                <w:rFonts w:cs="Arial"/>
-                <w:b/>
-                <w:bCs/>
-                <w:sz w:val="28"/>
-                <w:szCs w:val="28"/>
-                <w:lang w:bidi="ta-IN"/>
-              </w:rPr>
-            </w:pPr>
-            <w:r>
-              <w:rPr>
-                <w:rFonts w:cs="Arial"/>
-                <w:b/>
-                <w:bCs/>
-                <w:sz w:val="28"/>
-                <w:szCs w:val="28"/>
-                <w:lang w:bidi="ta-IN"/>
-              </w:rPr>
-              <w:t>Statements 126,127 and 128</w:t>
+              <w:t>Section 1.13</w:t>
+            </w:r>
+          </w:p>
+          <w:p>
+            <w:pPr>
+              <w:spacing w:before="0" w:line="240" w:lineRule="auto"/>
+              <w:rPr>
+                <w:rFonts w:cs="Arial"/>
+                <w:b/>
+                <w:bCs/>
+                <w:sz w:val="28"/>
+                <w:szCs w:val="28"/>
+                <w:lang w:bidi="ta-IN"/>
+              </w:rPr>
+            </w:pPr>
+            <w:r>
+              <w:rPr>
+                <w:rFonts w:cs="Arial"/>
+                <w:b/>
+                <w:bCs/>
+                <w:sz w:val="28"/>
+                <w:szCs w:val="28"/>
+                <w:lang w:bidi="ta-IN"/>
+              </w:rPr>
+              <w:t>Statements 31 and 32</w:t>
+            </w:r>
+          </w:p>
+          <w:p>
+            <w:pPr>
+              <w:spacing w:before="0" w:line="240" w:lineRule="auto"/>
+              <w:rPr>
+                <w:rFonts w:cs="Arial"/>
+                <w:sz w:val="28"/>
+                <w:szCs w:val="28"/>
+                <w:lang w:bidi="ta-IN"/>
+              </w:rPr>
+            </w:pPr>
+            <w:r>
+              <w:rPr>
+                <w:rFonts w:cs="Arial"/>
+                <w:sz w:val="28"/>
+                <w:szCs w:val="28"/>
+                <w:lang w:bidi="ta-IN"/>
+              </w:rPr>
+              <w:t>Deletion of avagraha symbol in 6 instances</w:t>
             </w:r>
           </w:p>
         </w:tc>
@@ -1192,36 +1212,80 @@
               <w:autoSpaceDE w:val="0"/>
               <w:autoSpaceDN w:val="0"/>
               <w:adjustRightInd w:val="0"/>
-              <w:spacing w:line="21" w:lineRule="atLeast"/>
-              <w:rPr>
-                <w:rFonts w:ascii="BRH Devanagari Extra" w:hAnsi="BRH Devanagari Extra" w:cs="BRH Devanagari Extra"/>
-                <w:sz w:val="40"/>
-                <w:szCs w:val="40"/>
-              </w:rPr>
-            </w:pPr>
-            <w:r>
-              <w:rPr>
-                <w:rFonts w:ascii="BRH Malayalam Extra" w:hAnsi="BRH Malayalam Extra" w:cs="BRH Malayalam Extra"/>
-                <w:sz w:val="40"/>
-                <w:szCs w:val="40"/>
-                <w:lang w:val="it-IT"/>
-              </w:rPr>
-              <w:t>p—czª pczª</w:t>
-            </w:r>
-          </w:p>
-        </w:tc>
-        <w:tc>
-          <w:tcPr>
-            <w:tcW w:w="5244" w:type="dxa"/>
-            <w:gridSpan w:val="2"/>
-          </w:tcPr>
+              <w:spacing w:before="0" w:line="240" w:lineRule="auto"/>
+              <w:rPr>
+                <w:rFonts w:ascii="BRH Malayalam Extra" w:hAnsi="BRH Malayalam Extra" w:cs="BRH Malayalam Extra"/>
+                <w:sz w:val="40"/>
+                <w:szCs w:val="40"/>
+              </w:rPr>
+            </w:pPr>
+            <w:r>
+              <w:rPr>
+                <w:rFonts w:ascii="BRH Malayalam Extra" w:hAnsi="BRH Malayalam Extra" w:cs="BRH Malayalam Extra"/>
+                <w:sz w:val="40"/>
+                <w:szCs w:val="40"/>
+              </w:rPr>
+              <w:t>py</w:t>
+            </w:r>
+            <w:r>
+              <w:rPr>
+                <w:rFonts w:ascii="BRH Malayalam Extra" w:hAnsi="BRH Malayalam Extra" w:cs="BRH Malayalam Extra"/>
+                <w:sz w:val="32"/>
+                <w:szCs w:val="40"/>
+              </w:rPr>
+              <w:t>–</w:t>
+            </w:r>
+            <w:r>
+              <w:rPr>
+                <w:rFonts w:ascii="BRH Malayalam Extra" w:hAnsi="BRH Malayalam Extra" w:cs="BRH Malayalam Extra"/>
+                <w:sz w:val="40"/>
+                <w:szCs w:val="40"/>
+              </w:rPr>
+              <w:t>qû¥h˜r¥</w:t>
+            </w:r>
+            <w:r>
+              <w:rPr>
+                <w:rFonts w:ascii="BRH Malayalam Extra" w:hAnsi="BRH Malayalam Extra" w:cs="BRH Malayalam Extra"/>
+                <w:sz w:val="40"/>
+                <w:szCs w:val="40"/>
+                <w:highlight w:val="yellow"/>
+              </w:rPr>
+              <w:t>Rx</w:t>
+            </w:r>
+            <w:r>
+              <w:rPr>
+                <w:rFonts w:ascii="BRH Malayalam Extra" w:hAnsi="BRH Malayalam Extra" w:cs="BRH Malayalam Extra"/>
+                <w:sz w:val="32"/>
+                <w:szCs w:val="40"/>
+                <w:highlight w:val="yellow"/>
+              </w:rPr>
+              <w:t>–</w:t>
+            </w:r>
+            <w:r>
+              <w:rPr>
+                <w:rFonts w:ascii="BRH Malayalam Extra" w:hAnsi="BRH Malayalam Extra" w:cs="BRH Malayalam Extra"/>
+                <w:sz w:val="40"/>
+                <w:szCs w:val="40"/>
+                <w:highlight w:val="yellow"/>
+              </w:rPr>
+              <w:t>jI</w:t>
+            </w:r>
+            <w:r>
+              <w:rPr>
+                <w:rFonts w:ascii="BRH Malayalam Extra" w:hAnsi="BRH Malayalam Extra" w:cs="BRH Malayalam Extra"/>
+                <w:sz w:val="40"/>
+                <w:szCs w:val="40"/>
+              </w:rPr>
+              <w:t xml:space="preserve"> </w:t>
+            </w:r>
+          </w:p>
           <w:p>
             <w:pPr>
               <w:widowControl w:val="0"/>
               <w:autoSpaceDE w:val="0"/>
               <w:autoSpaceDN w:val="0"/>
               <w:adjustRightInd w:val="0"/>
-              <w:spacing w:line="21" w:lineRule="atLeast"/>
+              <w:spacing w:before="0" w:line="240" w:lineRule="auto"/>
               <w:rPr>
                 <w:rFonts w:ascii="BRH Devanagari Extra" w:hAnsi="BRH Devanagari Extra" w:cs="BRH Devanagari Extra"/>
                 <w:sz w:val="40"/>
@@ -1233,127 +1297,57 @@
                 <w:rFonts w:ascii="BRH Malayalam Extra" w:hAnsi="BRH Malayalam Extra" w:cs="BRH Malayalam Extra"/>
                 <w:sz w:val="40"/>
                 <w:szCs w:val="40"/>
-                <w:lang w:val="en-IN"/>
-              </w:rPr>
-              <w:t>p—czª</w:t>
-            </w:r>
-            <w:r>
-              <w:rPr>
-                <w:rFonts w:ascii="BRH Malayalam Extra" w:hAnsi="BRH Malayalam Extra" w:cs="BRH Malayalam Extra"/>
-                <w:sz w:val="40"/>
-                <w:szCs w:val="40"/>
-                <w:lang w:val="en-IN"/>
-              </w:rPr>
-              <w:t>.</w:t>
-            </w:r>
-            <w:r>
-              <w:rPr>
-                <w:rFonts w:ascii="BRH Malayalam Extra" w:hAnsi="BRH Malayalam Extra" w:cs="BRH Malayalam Extra"/>
-                <w:sz w:val="40"/>
-                <w:szCs w:val="40"/>
-                <w:lang w:val="en-IN"/>
-              </w:rPr>
-              <w:t xml:space="preserve"> pczª </w:t>
-            </w:r>
-            <w:r>
-              <w:rPr>
-                <w:rFonts w:cs="Arial"/>
-                <w:sz w:val="28"/>
-                <w:szCs w:val="28"/>
-              </w:rPr>
-              <w:t>(dot representing</w:t>
-            </w:r>
-            <w:r>
-              <w:rPr>
-                <w:rFonts w:cs="Arial"/>
-                <w:sz w:val="28"/>
-                <w:szCs w:val="28"/>
-              </w:rPr>
-              <w:t xml:space="preserve"> svara bakti in four places)</w:t>
-            </w:r>
-          </w:p>
-        </w:tc>
-      </w:tr>
-      <w:tr>
-        <w:trPr>
-          <w:trHeight w:val="1168"/>
-        </w:trPr>
-        <w:tc>
-          <w:tcPr>
-            <w:tcW w:w="3452" w:type="dxa"/>
-          </w:tcPr>
-          <w:p>
-            <w:pPr>
-              <w:spacing w:before="0" w:line="240" w:lineRule="auto"/>
-              <w:rPr>
-                <w:rFonts w:cs="Arial"/>
-                <w:b/>
-                <w:bCs/>
-                <w:sz w:val="28"/>
-                <w:szCs w:val="28"/>
-                <w:lang w:bidi="ta-IN"/>
-              </w:rPr>
-            </w:pPr>
-            <w:r>
-              <w:rPr>
-                <w:rFonts w:cs="Arial"/>
-                <w:b/>
-                <w:bCs/>
-                <w:sz w:val="28"/>
-                <w:szCs w:val="28"/>
-                <w:lang w:bidi="ta-IN"/>
-              </w:rPr>
-              <w:t>Section 1.13</w:t>
-            </w:r>
-          </w:p>
-          <w:p>
-            <w:pPr>
-              <w:spacing w:before="0" w:line="240" w:lineRule="auto"/>
-              <w:rPr>
-                <w:rFonts w:cs="Arial"/>
-                <w:b/>
-                <w:bCs/>
-                <w:sz w:val="28"/>
-                <w:szCs w:val="28"/>
-                <w:lang w:bidi="ta-IN"/>
-              </w:rPr>
-            </w:pPr>
-            <w:r>
-              <w:rPr>
-                <w:rFonts w:cs="Arial"/>
-                <w:b/>
-                <w:bCs/>
-                <w:sz w:val="28"/>
-                <w:szCs w:val="28"/>
-                <w:lang w:bidi="ta-IN"/>
-              </w:rPr>
-              <w:t>Statements 31 and 32</w:t>
-            </w:r>
-          </w:p>
-          <w:p>
-            <w:pPr>
-              <w:spacing w:before="0" w:line="240" w:lineRule="auto"/>
-              <w:rPr>
-                <w:rFonts w:cs="Arial"/>
-                <w:sz w:val="28"/>
-                <w:szCs w:val="28"/>
-                <w:lang w:bidi="ta-IN"/>
-              </w:rPr>
-            </w:pPr>
-            <w:r>
-              <w:rPr>
-                <w:rFonts w:cs="Arial"/>
-                <w:sz w:val="28"/>
-                <w:szCs w:val="28"/>
-                <w:lang w:bidi="ta-IN"/>
-              </w:rPr>
-              <w:t>Deletion of avagraha symbol in 6 instances</w:t>
-            </w:r>
-          </w:p>
-        </w:tc>
-        <w:tc>
-          <w:tcPr>
-            <w:tcW w:w="5132" w:type="dxa"/>
+              </w:rPr>
+              <w:t>qy</w:t>
+            </w:r>
+            <w:r>
+              <w:rPr>
+                <w:rFonts w:ascii="BRH Malayalam Extra" w:hAnsi="BRH Malayalam Extra" w:cs="BRH Malayalam Extra"/>
+                <w:sz w:val="32"/>
+                <w:szCs w:val="40"/>
+              </w:rPr>
+              <w:t>–</w:t>
+            </w:r>
+            <w:r>
+              <w:rPr>
+                <w:rFonts w:ascii="BRH Malayalam Extra" w:hAnsi="BRH Malayalam Extra" w:cs="BRH Malayalam Extra"/>
+                <w:sz w:val="40"/>
+                <w:szCs w:val="40"/>
+              </w:rPr>
+              <w:t>pxhy—iªq</w:t>
+            </w:r>
+            <w:r>
+              <w:rPr>
+                <w:rFonts w:ascii="BRH Malayalam Extra" w:hAnsi="BRH Malayalam Extra" w:cs="BRH Malayalam Extra"/>
+                <w:sz w:val="40"/>
+                <w:szCs w:val="40"/>
+                <w:highlight w:val="yellow"/>
+              </w:rPr>
+              <w:t>¥dx</w:t>
+            </w:r>
+            <w:r>
+              <w:rPr>
+                <w:rFonts w:ascii="BRH Malayalam Extra" w:hAnsi="BRH Malayalam Extra" w:cs="BRH Malayalam Extra"/>
+                <w:sz w:val="32"/>
+                <w:szCs w:val="40"/>
+                <w:highlight w:val="yellow"/>
+              </w:rPr>
+              <w:t>–</w:t>
+            </w:r>
+            <w:r>
+              <w:rPr>
+                <w:rFonts w:ascii="BRH Malayalam Extra" w:hAnsi="BRH Malayalam Extra" w:cs="BRH Malayalam Extra"/>
+                <w:sz w:val="40"/>
+                <w:szCs w:val="40"/>
+                <w:highlight w:val="yellow"/>
+              </w:rPr>
+              <w:t>jI</w:t>
+            </w:r>
+          </w:p>
+        </w:tc>
+        <w:tc>
+          <w:tcPr>
+            <w:tcW w:w="5244" w:type="dxa"/>
             <w:gridSpan w:val="2"/>
           </w:tcPr>
           <w:p>
@@ -1391,150 +1385,6 @@
                 <w:sz w:val="40"/>
                 <w:szCs w:val="40"/>
               </w:rPr>
-              <w:t>qû¥h˜r¥</w:t>
-            </w:r>
-            <w:r>
-              <w:rPr>
-                <w:rFonts w:ascii="BRH Malayalam Extra" w:hAnsi="BRH Malayalam Extra" w:cs="BRH Malayalam Extra"/>
-                <w:sz w:val="40"/>
-                <w:szCs w:val="40"/>
-                <w:highlight w:val="yellow"/>
-              </w:rPr>
-              <w:t>Rx</w:t>
-            </w:r>
-            <w:r>
-              <w:rPr>
-                <w:rFonts w:ascii="BRH Malayalam Extra" w:hAnsi="BRH Malayalam Extra" w:cs="BRH Malayalam Extra"/>
-                <w:sz w:val="32"/>
-                <w:szCs w:val="40"/>
-                <w:highlight w:val="yellow"/>
-              </w:rPr>
-              <w:t>–</w:t>
-            </w:r>
-            <w:r>
-              <w:rPr>
-                <w:rFonts w:ascii="BRH Malayalam Extra" w:hAnsi="BRH Malayalam Extra" w:cs="BRH Malayalam Extra"/>
-                <w:sz w:val="40"/>
-                <w:szCs w:val="40"/>
-                <w:highlight w:val="yellow"/>
-              </w:rPr>
-              <w:t>jI</w:t>
-            </w:r>
-            <w:r>
-              <w:rPr>
-                <w:rFonts w:ascii="BRH Malayalam Extra" w:hAnsi="BRH Malayalam Extra" w:cs="BRH Malayalam Extra"/>
-                <w:sz w:val="40"/>
-                <w:szCs w:val="40"/>
-              </w:rPr>
-              <w:t xml:space="preserve"> </w:t>
-            </w:r>
-          </w:p>
-          <w:p>
-            <w:pPr>
-              <w:widowControl w:val="0"/>
-              <w:autoSpaceDE w:val="0"/>
-              <w:autoSpaceDN w:val="0"/>
-              <w:adjustRightInd w:val="0"/>
-              <w:spacing w:before="0" w:line="240" w:lineRule="auto"/>
-              <w:rPr>
-                <w:rFonts w:ascii="BRH Devanagari Extra" w:hAnsi="BRH Devanagari Extra" w:cs="BRH Devanagari Extra"/>
-                <w:sz w:val="40"/>
-                <w:szCs w:val="40"/>
-              </w:rPr>
-            </w:pPr>
-            <w:r>
-              <w:rPr>
-                <w:rFonts w:ascii="BRH Malayalam Extra" w:hAnsi="BRH Malayalam Extra" w:cs="BRH Malayalam Extra"/>
-                <w:sz w:val="40"/>
-                <w:szCs w:val="40"/>
-              </w:rPr>
-              <w:t>qy</w:t>
-            </w:r>
-            <w:r>
-              <w:rPr>
-                <w:rFonts w:ascii="BRH Malayalam Extra" w:hAnsi="BRH Malayalam Extra" w:cs="BRH Malayalam Extra"/>
-                <w:sz w:val="32"/>
-                <w:szCs w:val="40"/>
-              </w:rPr>
-              <w:t>–</w:t>
-            </w:r>
-            <w:r>
-              <w:rPr>
-                <w:rFonts w:ascii="BRH Malayalam Extra" w:hAnsi="BRH Malayalam Extra" w:cs="BRH Malayalam Extra"/>
-                <w:sz w:val="40"/>
-                <w:szCs w:val="40"/>
-              </w:rPr>
-              <w:t>pxhy—iªq</w:t>
-            </w:r>
-            <w:r>
-              <w:rPr>
-                <w:rFonts w:ascii="BRH Malayalam Extra" w:hAnsi="BRH Malayalam Extra" w:cs="BRH Malayalam Extra"/>
-                <w:sz w:val="40"/>
-                <w:szCs w:val="40"/>
-                <w:highlight w:val="yellow"/>
-              </w:rPr>
-              <w:t>¥dx</w:t>
-            </w:r>
-            <w:r>
-              <w:rPr>
-                <w:rFonts w:ascii="BRH Malayalam Extra" w:hAnsi="BRH Malayalam Extra" w:cs="BRH Malayalam Extra"/>
-                <w:sz w:val="32"/>
-                <w:szCs w:val="40"/>
-                <w:highlight w:val="yellow"/>
-              </w:rPr>
-              <w:t>–</w:t>
-            </w:r>
-            <w:r>
-              <w:rPr>
-                <w:rFonts w:ascii="BRH Malayalam Extra" w:hAnsi="BRH Malayalam Extra" w:cs="BRH Malayalam Extra"/>
-                <w:sz w:val="40"/>
-                <w:szCs w:val="40"/>
-                <w:highlight w:val="yellow"/>
-              </w:rPr>
-              <w:t>jI</w:t>
-            </w:r>
-          </w:p>
-        </w:tc>
-        <w:tc>
-          <w:tcPr>
-            <w:tcW w:w="5244" w:type="dxa"/>
-            <w:gridSpan w:val="2"/>
-          </w:tcPr>
-          <w:p>
-            <w:pPr>
-              <w:widowControl w:val="0"/>
-              <w:autoSpaceDE w:val="0"/>
-              <w:autoSpaceDN w:val="0"/>
-              <w:adjustRightInd w:val="0"/>
-              <w:spacing w:before="0" w:line="240" w:lineRule="auto"/>
-              <w:rPr>
-                <w:rFonts w:ascii="BRH Malayalam Extra" w:hAnsi="BRH Malayalam Extra" w:cs="BRH Malayalam Extra"/>
-                <w:sz w:val="40"/>
-                <w:szCs w:val="40"/>
-              </w:rPr>
-            </w:pPr>
-            <w:r>
-              <w:rPr>
-                <w:rFonts w:ascii="BRH Malayalam Extra" w:hAnsi="BRH Malayalam Extra" w:cs="BRH Malayalam Extra"/>
-                <w:sz w:val="40"/>
-                <w:szCs w:val="40"/>
-              </w:rPr>
-              <w:t>py</w:t>
-            </w:r>
-            <w:r>
-              <w:rPr>
-                <w:rFonts w:ascii="BRH Malayalam Extra" w:hAnsi="BRH Malayalam Extra" w:cs="BRH Malayalam Extra"/>
-                <w:sz w:val="32"/>
-                <w:szCs w:val="40"/>
-              </w:rPr>
-              <w:t>–</w:t>
-            </w:r>
-            <w:r>
-              <w:rPr>
-                <w:rFonts w:ascii="BRH Malayalam Extra" w:hAnsi="BRH Malayalam Extra" w:cs="BRH Malayalam Extra"/>
-                <w:sz w:val="40"/>
-                <w:szCs w:val="40"/>
-              </w:rPr>
               <w:t>qû¥h˜r¥Rx</w:t>
             </w:r>
             <w:r>
@@ -1561,15 +1411,7 @@
                 <w:sz w:val="40"/>
                 <w:szCs w:val="40"/>
               </w:rPr>
-              <w:t xml:space="preserve">jI </w:t>
-            </w:r>
-            <w:r>
-              <w:rPr>
-                <w:rFonts w:ascii="BRH Malayalam Extra" w:hAnsi="BRH Malayalam Extra" w:cs="BRH Malayalam Extra"/>
-                <w:sz w:val="40"/>
-                <w:szCs w:val="40"/>
-              </w:rPr>
-              <w:t xml:space="preserve"> </w:t>
+              <w:t xml:space="preserve">jI  </w:t>
             </w:r>
           </w:p>
           <w:p>
@@ -1660,6 +1502,30 @@
         </w:rPr>
         <w:t>=============</w:t>
       </w:r>
+    </w:p>
+    <w:p>
+      <w:pPr>
+        <w:jc w:val="center"/>
+        <w:rPr>
+          <w:b/>
+          <w:bCs/>
+          <w:sz w:val="32"/>
+          <w:szCs w:val="32"/>
+          <w:u w:val="single"/>
+        </w:rPr>
+      </w:pPr>
+    </w:p>
+    <w:p>
+      <w:pPr>
+        <w:jc w:val="center"/>
+        <w:rPr>
+          <w:b/>
+          <w:bCs/>
+          <w:sz w:val="32"/>
+          <w:szCs w:val="32"/>
+          <w:u w:val="single"/>
+        </w:rPr>
+      </w:pPr>
     </w:p>
     <w:p>
       <w:pPr>
@@ -25571,6 +25437,7 @@
     <w:lsdException w:name="HTML Sample" w:semiHidden="1" w:unhideWhenUsed="1"/>
     <w:lsdException w:name="HTML Typewriter" w:semiHidden="1" w:unhideWhenUsed="1"/>
     <w:lsdException w:name="HTML Variable" w:semiHidden="1" w:unhideWhenUsed="1"/>
+    <w:lsdException w:name="Normal Table" w:semiHidden="1" w:unhideWhenUsed="1"/>
     <w:lsdException w:name="annotation subject" w:semiHidden="1" w:unhideWhenUsed="1"/>
     <w:lsdException w:name="No List" w:semiHidden="1" w:unhideWhenUsed="1"/>
     <w:lsdException w:name="Outline List 1" w:semiHidden="1" w:unhideWhenUsed="1"/>
@@ -25613,8 +25480,11 @@
     <w:lsdException w:name="Table Contemporary" w:semiHidden="1" w:unhideWhenUsed="1"/>
     <w:lsdException w:name="Table Elegant" w:semiHidden="1" w:unhideWhenUsed="1"/>
     <w:lsdException w:name="Table Professional" w:semiHidden="1" w:unhideWhenUsed="1"/>
+    <w:lsdException w:name="Table Subtle 1" w:semiHidden="1" w:unhideWhenUsed="1"/>
     <w:lsdException w:name="Table Subtle 2" w:semiHidden="1" w:unhideWhenUsed="1"/>
     <w:lsdException w:name="Table Web 1" w:semiHidden="1" w:unhideWhenUsed="1"/>
+    <w:lsdException w:name="Table Web 2" w:semiHidden="1" w:unhideWhenUsed="1"/>
+    <w:lsdException w:name="Table Web 3" w:semiHidden="1" w:unhideWhenUsed="1"/>
     <w:lsdException w:name="Balloon Text" w:semiHidden="1" w:unhideWhenUsed="1"/>
     <w:lsdException w:name="Table Grid" w:uiPriority="59"/>
     <w:lsdException w:name="Table Theme" w:semiHidden="1" w:unhideWhenUsed="1"/>

</xml_diff>

<commit_message>
nmv 18 02 2023
</commit_message>
<xml_diff>
--- a/rudra-ghana/Rudra Ghanam Malayalam Corrections.docx
+++ b/rudra-ghana/Rudra Ghanam Malayalam Corrections.docx
@@ -21915,6 +21915,16 @@
           <w:u w:val="single"/>
         </w:rPr>
       </w:pPr>
+      <w:r>
+        <w:rPr>
+          <w:b/>
+          <w:bCs/>
+          <w:sz w:val="32"/>
+          <w:szCs w:val="32"/>
+          <w:u w:val="single"/>
+        </w:rPr>
+        <w:t>====================</w:t>
+      </w:r>
     </w:p>
     <w:p>
       <w:pPr>

</xml_diff>